<commit_message>
Revised description of woody decay rate
git-svn-id: http://Marc-PC/svn/Full@1592 85f15e0e-5137-b144-a863-98bd542365a3
</commit_message>
<xml_diff>
--- a/trunk/Century-succession/trunk/deploy/docs/LANDIS-II Century Succession v3.2 User Guide.docx
+++ b/trunk/Century-succession/trunk/deploy/docs/LANDIS-II Century Succession v3.2 User Guide.docx
@@ -16,57 +16,31 @@
       <w:r>
         <w:t xml:space="preserve">ANDIS-II </w:t>
       </w:r>
-      <w:r>
-        <w:fldChar w:fldCharType="begin"/>
-      </w:r>
-      <w:r>
-        <w:instrText xml:space="preserve"> DOCPROPERTY  "Extension Name"  \* MERGEFORMAT </w:instrText>
-      </w:r>
-      <w:r>
-        <w:fldChar w:fldCharType="separate"/>
-      </w:r>
-      <w:r>
-        <w:rPr>
-          <w:rStyle w:val="titleline1Char"/>
-        </w:rPr>
-        <w:t>Century Succession</w:t>
-      </w:r>
-      <w:r>
-        <w:rPr>
-          <w:rStyle w:val="titleline1Char"/>
-        </w:rPr>
-        <w:fldChar w:fldCharType="end"/>
-      </w:r>
+      <w:fldSimple w:instr=" DOCPROPERTY  &quot;Extension Name&quot;  \* MERGEFORMAT ">
+        <w:r>
+          <w:rPr>
+            <w:rStyle w:val="titleline1Char"/>
+          </w:rPr>
+          <w:t>Century Succession</w:t>
+        </w:r>
+      </w:fldSimple>
       <w:r>
         <w:t xml:space="preserve"> v</w:t>
       </w:r>
-      <w:r>
-        <w:fldChar w:fldCharType="begin"/>
-      </w:r>
-      <w:r>
-        <w:instrText xml:space="preserve"> DOCPROPERTY  "Extension Version"  \* MERGEFORMAT </w:instrText>
-      </w:r>
-      <w:r>
-        <w:fldChar w:fldCharType="separate"/>
-      </w:r>
-      <w:r>
-        <w:rPr>
-          <w:rStyle w:val="titleline1Char"/>
-        </w:rPr>
-        <w:t>3.</w:t>
-      </w:r>
-      <w:r>
-        <w:rPr>
-          <w:rStyle w:val="titleline1Char"/>
-        </w:rPr>
-        <w:t>2</w:t>
-      </w:r>
-      <w:r>
-        <w:rPr>
-          <w:rStyle w:val="titleline1Char"/>
-        </w:rPr>
-        <w:fldChar w:fldCharType="end"/>
-      </w:r>
+      <w:fldSimple w:instr=" DOCPROPERTY  &quot;Extension Version&quot;  \* MERGEFORMAT ">
+        <w:r>
+          <w:rPr>
+            <w:rStyle w:val="titleline1Char"/>
+          </w:rPr>
+          <w:t>3.</w:t>
+        </w:r>
+        <w:r>
+          <w:rPr>
+            <w:rStyle w:val="titleline1Char"/>
+          </w:rPr>
+          <w:t>2</w:t>
+        </w:r>
+      </w:fldSimple>
     </w:p>
     <w:p>
       <w:pPr>
@@ -154,7 +128,7 @@
         <w:rPr>
           <w:noProof/>
         </w:rPr>
-        <w:t>May 13, 2014</w:t>
+        <w:t>May 14, 2014</w:t>
       </w:r>
       <w:r>
         <w:rPr>
@@ -10381,29 +10355,15 @@
       <w:r>
         <w:t xml:space="preserve">This document describes the </w:t>
       </w:r>
-      <w:r>
-        <w:fldChar w:fldCharType="begin"/>
-      </w:r>
-      <w:r>
-        <w:instrText xml:space="preserve"> DOCPROPERTY  "Extension Name"  \* MERGEFORMAT </w:instrText>
-      </w:r>
-      <w:r>
-        <w:fldChar w:fldCharType="separate"/>
-      </w:r>
-      <w:r>
-        <w:rPr>
-          <w:b/>
-          <w:bCs/>
-        </w:rPr>
-        <w:t>Century Succession</w:t>
-      </w:r>
-      <w:r>
-        <w:rPr>
-          <w:b/>
-          <w:bCs/>
-        </w:rPr>
-        <w:fldChar w:fldCharType="end"/>
-      </w:r>
+      <w:fldSimple w:instr=" DOCPROPERTY  &quot;Extension Name&quot;  \* MERGEFORMAT ">
+        <w:r>
+          <w:rPr>
+            <w:b/>
+            <w:bCs/>
+          </w:rPr>
+          <w:t>Century Succession</w:t>
+        </w:r>
+      </w:fldSimple>
       <w:r>
         <w:t xml:space="preserve"> extension for the LANDIS-II model.  For information about the </w:t>
       </w:r>
@@ -13265,14 +13225,14 @@
         </w:tabs>
         <w:ind w:left="1170" w:hanging="1170"/>
       </w:pPr>
-      <w:bookmarkStart w:id="34" w:name="_Toc107735768"/>
-      <w:bookmarkStart w:id="35" w:name="_Toc112490868"/>
-      <w:bookmarkStart w:id="36" w:name="_Ref140207509"/>
-      <w:bookmarkStart w:id="37" w:name="_Toc387757039"/>
+      <w:bookmarkStart w:id="34" w:name="_Toc387757039"/>
+      <w:bookmarkStart w:id="35" w:name="_Toc107735768"/>
+      <w:bookmarkStart w:id="36" w:name="_Toc112490868"/>
+      <w:bookmarkStart w:id="37" w:name="_Ref140207509"/>
       <w:r>
         <w:t>InitialCommunities</w:t>
       </w:r>
-      <w:bookmarkEnd w:id="37"/>
+      <w:bookmarkEnd w:id="34"/>
     </w:p>
     <w:p>
       <w:pPr>
@@ -13989,16 +13949,11 @@
         <w:t>Biomass</w:t>
       </w:r>
       <w:r>
-        <w:t xml:space="preserve"> </w:t>
-      </w:r>
-      <w:bookmarkStart w:id="55" w:name="_GoBack"/>
-      <w:bookmarkEnd w:id="55"/>
-      <w:r>
-        <w:t>Table</w:t>
-      </w:r>
-      <w:bookmarkEnd w:id="34"/>
+        <w:t xml:space="preserve"> Table</w:t>
+      </w:r>
       <w:bookmarkEnd w:id="35"/>
       <w:bookmarkEnd w:id="36"/>
+      <w:bookmarkEnd w:id="37"/>
       <w:bookmarkEnd w:id="54"/>
     </w:p>
     <w:p>
@@ -14074,15 +14029,15 @@
         </w:tabs>
         <w:ind w:left="1170" w:hanging="1170"/>
       </w:pPr>
-      <w:bookmarkStart w:id="56" w:name="_Ref112227719"/>
-      <w:bookmarkStart w:id="57" w:name="_Toc112490869"/>
-      <w:bookmarkStart w:id="58" w:name="_Toc387757051"/>
+      <w:bookmarkStart w:id="55" w:name="_Ref112227719"/>
+      <w:bookmarkStart w:id="56" w:name="_Toc112490869"/>
+      <w:bookmarkStart w:id="57" w:name="_Toc387757051"/>
       <w:r>
         <w:t>First Row – Ecoregions</w:t>
       </w:r>
+      <w:bookmarkEnd w:id="55"/>
       <w:bookmarkEnd w:id="56"/>
       <w:bookmarkEnd w:id="57"/>
-      <w:bookmarkEnd w:id="58"/>
     </w:p>
     <w:p>
       <w:pPr>
@@ -14118,109 +14073,109 @@
         </w:tabs>
         <w:ind w:left="1170" w:hanging="1170"/>
       </w:pPr>
-      <w:bookmarkStart w:id="59" w:name="_Toc112490871"/>
-      <w:bookmarkStart w:id="60" w:name="_Toc387757052"/>
+      <w:bookmarkStart w:id="58" w:name="_Toc112490871"/>
+      <w:bookmarkStart w:id="59" w:name="_Toc387757052"/>
       <w:r>
         <w:t>Available Light</w:t>
       </w:r>
       <w:r>
         <w:t xml:space="preserve"> Class</w:t>
       </w:r>
+      <w:bookmarkEnd w:id="58"/>
       <w:bookmarkEnd w:id="59"/>
+    </w:p>
+    <w:p>
+      <w:pPr>
+        <w:pStyle w:val="textbody"/>
+      </w:pPr>
+      <w:r>
+        <w:t xml:space="preserve">This column </w:t>
+      </w:r>
+      <w:r>
+        <w:t>contains</w:t>
+      </w:r>
+      <w:r>
+        <w:t xml:space="preserve"> </w:t>
+      </w:r>
+      <w:r>
+        <w:t xml:space="preserve">available light </w:t>
+      </w:r>
+      <w:r>
+        <w:t xml:space="preserve">class </w:t>
+      </w:r>
+      <w:r>
+        <w:t>value</w:t>
+      </w:r>
+      <w:r>
+        <w:t>s</w:t>
+      </w:r>
+      <w:r>
+        <w:t>: 1 ≤ integer ≤ 5.  The classes must be in increasing order: class 1 first and ending with class 5.</w:t>
+      </w:r>
+      <w:r>
+        <w:t xml:space="preserve">  </w:t>
+      </w:r>
+      <w:r>
+        <w:t xml:space="preserve">Available light </w:t>
+      </w:r>
+      <w:r>
+        <w:t xml:space="preserve">class 5 represents the </w:t>
+      </w:r>
+      <w:r>
+        <w:t>least light (</w:t>
+      </w:r>
+      <w:r>
+        <w:t>most shade</w:t>
+      </w:r>
+      <w:r>
+        <w:t>)</w:t>
+      </w:r>
+      <w:r>
+        <w:t>.</w:t>
+      </w:r>
+      <w:r>
+        <w:t xml:space="preserve">  A site will be class 0 (</w:t>
+      </w:r>
+      <w:r>
+        <w:t>complete light</w:t>
+      </w:r>
+      <w:r>
+        <w:t xml:space="preserve">) </w:t>
+      </w:r>
+      <w:r>
+        <w:t xml:space="preserve">if relative biomass ranges from 0% of maximum up to </w:t>
+      </w:r>
+      <w:r>
+        <w:t xml:space="preserve">the relative biomass </w:t>
+      </w:r>
+      <w:r>
+        <w:t xml:space="preserve">(%) </w:t>
+      </w:r>
+      <w:r>
+        <w:t>for class 1.</w:t>
+      </w:r>
+      <w:r>
+        <w:t xml:space="preserve">  Likewise, if relative biomass is between the amount defined for classes 1 and 2, the site is given an available light class of 1.  And so on up to class 5.</w:t>
+      </w:r>
+    </w:p>
+    <w:p>
+      <w:pPr>
+        <w:pStyle w:val="Heading3"/>
+        <w:tabs>
+          <w:tab w:val="clear" w:pos="3870"/>
+        </w:tabs>
+        <w:ind w:left="1170" w:hanging="1170"/>
+      </w:pPr>
+      <w:bookmarkStart w:id="60" w:name="_Toc112490872"/>
+      <w:bookmarkStart w:id="61" w:name="_Toc387757053"/>
+      <w:r>
+        <w:t xml:space="preserve">Relative </w:t>
+      </w:r>
+      <w:r>
+        <w:t>Biomass per Ecoregion</w:t>
+      </w:r>
       <w:bookmarkEnd w:id="60"/>
-    </w:p>
-    <w:p>
-      <w:pPr>
-        <w:pStyle w:val="textbody"/>
-      </w:pPr>
-      <w:r>
-        <w:t xml:space="preserve">This column </w:t>
-      </w:r>
-      <w:r>
-        <w:t>contains</w:t>
-      </w:r>
-      <w:r>
-        <w:t xml:space="preserve"> </w:t>
-      </w:r>
-      <w:r>
-        <w:t xml:space="preserve">available light </w:t>
-      </w:r>
-      <w:r>
-        <w:t xml:space="preserve">class </w:t>
-      </w:r>
-      <w:r>
-        <w:t>value</w:t>
-      </w:r>
-      <w:r>
-        <w:t>s</w:t>
-      </w:r>
-      <w:r>
-        <w:t>: 1 ≤ integer ≤ 5.  The classes must be in increasing order: class 1 first and ending with class 5.</w:t>
-      </w:r>
-      <w:r>
-        <w:t xml:space="preserve">  </w:t>
-      </w:r>
-      <w:r>
-        <w:t xml:space="preserve">Available light </w:t>
-      </w:r>
-      <w:r>
-        <w:t xml:space="preserve">class 5 represents the </w:t>
-      </w:r>
-      <w:r>
-        <w:t>least light (</w:t>
-      </w:r>
-      <w:r>
-        <w:t>most shade</w:t>
-      </w:r>
-      <w:r>
-        <w:t>)</w:t>
-      </w:r>
-      <w:r>
-        <w:t>.</w:t>
-      </w:r>
-      <w:r>
-        <w:t xml:space="preserve">  A site will be class 0 (</w:t>
-      </w:r>
-      <w:r>
-        <w:t>complete light</w:t>
-      </w:r>
-      <w:r>
-        <w:t xml:space="preserve">) </w:t>
-      </w:r>
-      <w:r>
-        <w:t xml:space="preserve">if relative biomass ranges from 0% of maximum up to </w:t>
-      </w:r>
-      <w:r>
-        <w:t xml:space="preserve">the relative biomass </w:t>
-      </w:r>
-      <w:r>
-        <w:t xml:space="preserve">(%) </w:t>
-      </w:r>
-      <w:r>
-        <w:t>for class 1.</w:t>
-      </w:r>
-      <w:r>
-        <w:t xml:space="preserve">  Likewise, if relative biomass is between the amount defined for classes 1 and 2, the site is given an available light class of 1.  And so on up to class 5.</w:t>
-      </w:r>
-    </w:p>
-    <w:p>
-      <w:pPr>
-        <w:pStyle w:val="Heading3"/>
-        <w:tabs>
-          <w:tab w:val="clear" w:pos="3870"/>
-        </w:tabs>
-        <w:ind w:left="1170" w:hanging="1170"/>
-      </w:pPr>
-      <w:bookmarkStart w:id="61" w:name="_Toc112490872"/>
-      <w:bookmarkStart w:id="62" w:name="_Toc387757053"/>
-      <w:r>
-        <w:t xml:space="preserve">Relative </w:t>
-      </w:r>
-      <w:r>
-        <w:t>Biomass per Ecoregion</w:t>
-      </w:r>
       <w:bookmarkEnd w:id="61"/>
-      <w:bookmarkEnd w:id="62"/>
     </w:p>
     <w:p>
       <w:pPr>
@@ -14299,17 +14254,17 @@
         </w:tabs>
         <w:ind w:left="1170" w:hanging="1170"/>
       </w:pPr>
+      <w:bookmarkStart w:id="62" w:name="_Toc387757054"/>
       <w:bookmarkStart w:id="63" w:name="_Toc107735769"/>
       <w:bookmarkStart w:id="64" w:name="_Toc112490873"/>
       <w:bookmarkStart w:id="65" w:name="_Ref140207562"/>
-      <w:bookmarkStart w:id="66" w:name="_Toc387757054"/>
       <w:r>
         <w:t>Light</w:t>
       </w:r>
       <w:r>
         <w:t>EstablishmentTable</w:t>
       </w:r>
-      <w:bookmarkEnd w:id="66"/>
+      <w:bookmarkEnd w:id="62"/>
     </w:p>
     <w:p>
       <w:pPr>
@@ -14375,7 +14330,7 @@
         </w:tabs>
         <w:ind w:left="1170" w:hanging="1170"/>
       </w:pPr>
-      <w:bookmarkStart w:id="67" w:name="_Toc387757055"/>
+      <w:bookmarkStart w:id="66" w:name="_Toc387757055"/>
       <w:r>
         <w:lastRenderedPageBreak/>
         <w:t xml:space="preserve">Species </w:t>
@@ -14389,59 +14344,59 @@
       <w:r>
         <w:t>Class</w:t>
       </w:r>
+      <w:bookmarkEnd w:id="66"/>
+    </w:p>
+    <w:p>
+      <w:pPr>
+        <w:pStyle w:val="textbody"/>
+      </w:pPr>
+      <w:r>
+        <w:t xml:space="preserve">This column contains </w:t>
+      </w:r>
+      <w:r>
+        <w:t>light requirement (</w:t>
+      </w:r>
+      <w:r>
+        <w:t>shade</w:t>
+      </w:r>
+      <w:r>
+        <w:t>)</w:t>
+      </w:r>
+      <w:r>
+        <w:t xml:space="preserve"> class values: 1 ≤ integer ≤ 5.  The classes must be in increasing order: class 1 first and ending with class 5.  </w:t>
+      </w:r>
+      <w:r>
+        <w:t>C</w:t>
+      </w:r>
+      <w:r>
+        <w:t xml:space="preserve">lass 5 represents </w:t>
+      </w:r>
+      <w:r>
+        <w:t xml:space="preserve">species with the lowest light requirements, i.e., </w:t>
+      </w:r>
+      <w:r>
+        <w:t>the most shade</w:t>
+      </w:r>
+      <w:r>
+        <w:t xml:space="preserve"> tolerant</w:t>
+      </w:r>
+      <w:r>
+        <w:t>.</w:t>
+      </w:r>
+    </w:p>
+    <w:p>
+      <w:pPr>
+        <w:pStyle w:val="Heading3"/>
+        <w:tabs>
+          <w:tab w:val="clear" w:pos="3870"/>
+        </w:tabs>
+        <w:ind w:left="1170" w:hanging="1170"/>
+      </w:pPr>
+      <w:bookmarkStart w:id="67" w:name="_Toc387757056"/>
+      <w:r>
+        <w:t>Probability of Establishment, given light conditions</w:t>
+      </w:r>
       <w:bookmarkEnd w:id="67"/>
-    </w:p>
-    <w:p>
-      <w:pPr>
-        <w:pStyle w:val="textbody"/>
-      </w:pPr>
-      <w:r>
-        <w:t xml:space="preserve">This column contains </w:t>
-      </w:r>
-      <w:r>
-        <w:t>light requirement (</w:t>
-      </w:r>
-      <w:r>
-        <w:t>shade</w:t>
-      </w:r>
-      <w:r>
-        <w:t>)</w:t>
-      </w:r>
-      <w:r>
-        <w:t xml:space="preserve"> class values: 1 ≤ integer ≤ 5.  The classes must be in increasing order: class 1 first and ending with class 5.  </w:t>
-      </w:r>
-      <w:r>
-        <w:t>C</w:t>
-      </w:r>
-      <w:r>
-        <w:t xml:space="preserve">lass 5 represents </w:t>
-      </w:r>
-      <w:r>
-        <w:t xml:space="preserve">species with the lowest light requirements, i.e., </w:t>
-      </w:r>
-      <w:r>
-        <w:t>the most shade</w:t>
-      </w:r>
-      <w:r>
-        <w:t xml:space="preserve"> tolerant</w:t>
-      </w:r>
-      <w:r>
-        <w:t>.</w:t>
-      </w:r>
-    </w:p>
-    <w:p>
-      <w:pPr>
-        <w:pStyle w:val="Heading3"/>
-        <w:tabs>
-          <w:tab w:val="clear" w:pos="3870"/>
-        </w:tabs>
-        <w:ind w:left="1170" w:hanging="1170"/>
-      </w:pPr>
-      <w:bookmarkStart w:id="68" w:name="_Toc387757056"/>
-      <w:r>
-        <w:t>Probability of Establishment, given light conditions</w:t>
-      </w:r>
-      <w:bookmarkEnd w:id="68"/>
     </w:p>
     <w:p>
       <w:pPr>
@@ -14490,7 +14445,7 @@
         </w:tabs>
         <w:ind w:left="1170" w:hanging="1170"/>
       </w:pPr>
-      <w:bookmarkStart w:id="69" w:name="_Toc387757057"/>
+      <w:bookmarkStart w:id="68" w:name="_Toc387757057"/>
       <w:r>
         <w:t>Species</w:t>
       </w:r>
@@ -14503,37 +14458,37 @@
       </w:r>
       <w:bookmarkEnd w:id="64"/>
       <w:bookmarkEnd w:id="65"/>
+      <w:bookmarkEnd w:id="68"/>
+    </w:p>
+    <w:p>
+      <w:pPr>
+        <w:pStyle w:val="textbody"/>
+      </w:pPr>
+      <w:r>
+        <w:t xml:space="preserve">This table contains species’ </w:t>
+      </w:r>
+      <w:r>
+        <w:t xml:space="preserve">physiological </w:t>
+      </w:r>
+      <w:r>
+        <w:t>parameters.  Each row in the table has the parameters for one species.  Every active species must have an entry.</w:t>
+      </w:r>
+    </w:p>
+    <w:p>
+      <w:pPr>
+        <w:pStyle w:val="Heading3"/>
+        <w:tabs>
+          <w:tab w:val="clear" w:pos="3870"/>
+        </w:tabs>
+        <w:ind w:left="1170" w:hanging="1170"/>
+      </w:pPr>
+      <w:bookmarkStart w:id="69" w:name="_Toc112490874"/>
+      <w:bookmarkStart w:id="70" w:name="_Toc387757058"/>
+      <w:r>
+        <w:t>Species</w:t>
+      </w:r>
       <w:bookmarkEnd w:id="69"/>
-    </w:p>
-    <w:p>
-      <w:pPr>
-        <w:pStyle w:val="textbody"/>
-      </w:pPr>
-      <w:r>
-        <w:t xml:space="preserve">This table contains species’ </w:t>
-      </w:r>
-      <w:r>
-        <w:t xml:space="preserve">physiological </w:t>
-      </w:r>
-      <w:r>
-        <w:t>parameters.  Each row in the table has the parameters for one species.  Every active species must have an entry.</w:t>
-      </w:r>
-    </w:p>
-    <w:p>
-      <w:pPr>
-        <w:pStyle w:val="Heading3"/>
-        <w:tabs>
-          <w:tab w:val="clear" w:pos="3870"/>
-        </w:tabs>
-        <w:ind w:left="1170" w:hanging="1170"/>
-      </w:pPr>
-      <w:bookmarkStart w:id="70" w:name="_Toc112490874"/>
-      <w:bookmarkStart w:id="71" w:name="_Toc387757058"/>
-      <w:r>
-        <w:t>Species</w:t>
-      </w:r>
       <w:bookmarkEnd w:id="70"/>
-      <w:bookmarkEnd w:id="71"/>
     </w:p>
     <w:p>
       <w:pPr>
@@ -14569,11 +14524,45 @@
         </w:tabs>
         <w:ind w:left="1170" w:hanging="1170"/>
       </w:pPr>
+      <w:bookmarkStart w:id="71" w:name="_Toc387757059"/>
       <w:bookmarkStart w:id="72" w:name="_Toc112490875"/>
-      <w:bookmarkStart w:id="73" w:name="_Toc387757059"/>
       <w:r>
         <w:t>Functional Type</w:t>
       </w:r>
+      <w:bookmarkEnd w:id="71"/>
+    </w:p>
+    <w:p>
+      <w:pPr>
+        <w:pStyle w:val="textbody"/>
+      </w:pPr>
+      <w:r>
+        <w:t xml:space="preserve">This is an index into the </w:t>
+      </w:r>
+      <w:r>
+        <w:rPr>
+          <w:rFonts w:ascii="Courier New" w:hAnsi="Courier New" w:cs="Courier New"/>
+        </w:rPr>
+        <w:t>FunctionalTypeParameters</w:t>
+      </w:r>
+      <w:r>
+        <w:t xml:space="preserve"> table, below.</w:t>
+      </w:r>
+    </w:p>
+    <w:p>
+      <w:pPr>
+        <w:pStyle w:val="Heading3"/>
+        <w:tabs>
+          <w:tab w:val="clear" w:pos="3870"/>
+        </w:tabs>
+        <w:ind w:left="1170" w:hanging="1170"/>
+      </w:pPr>
+      <w:bookmarkStart w:id="73" w:name="_Toc387757060"/>
+      <w:r>
+        <w:t xml:space="preserve">Nitrogen </w:t>
+      </w:r>
+      <w:r>
+        <w:t>Fixers</w:t>
+      </w:r>
       <w:bookmarkEnd w:id="73"/>
     </w:p>
     <w:p>
@@ -14581,16 +14570,31 @@
         <w:pStyle w:val="textbody"/>
       </w:pPr>
       <w:r>
-        <w:t xml:space="preserve">This is an index into the </w:t>
-      </w:r>
-      <w:r>
-        <w:rPr>
-          <w:rFonts w:ascii="Courier New" w:hAnsi="Courier New" w:cs="Courier New"/>
-        </w:rPr>
-        <w:t>FunctionalTypeParameters</w:t>
-      </w:r>
-      <w:r>
-        <w:t xml:space="preserve"> table, below.</w:t>
+        <w:t xml:space="preserve">This should be either </w:t>
+      </w:r>
+      <w:r>
+        <w:t>yes (</w:t>
+      </w:r>
+      <w:r>
+        <w:t>Y</w:t>
+      </w:r>
+      <w:r>
+        <w:t>)</w:t>
+      </w:r>
+      <w:r>
+        <w:t xml:space="preserve"> or </w:t>
+      </w:r>
+      <w:r>
+        <w:t>no (</w:t>
+      </w:r>
+      <w:r>
+        <w:t>N</w:t>
+      </w:r>
+      <w:r>
+        <w:t>)</w:t>
+      </w:r>
+      <w:r>
+        <w:t xml:space="preserve">, depending on whether the species can fix N.  </w:t>
       </w:r>
     </w:p>
     <w:p>
@@ -14601,12 +14605,9 @@
         </w:tabs>
         <w:ind w:left="1170" w:hanging="1170"/>
       </w:pPr>
-      <w:bookmarkStart w:id="74" w:name="_Toc387757060"/>
-      <w:r>
-        <w:t xml:space="preserve">Nitrogen </w:t>
-      </w:r>
-      <w:r>
-        <w:t>Fixers</w:t>
+      <w:bookmarkStart w:id="74" w:name="_Toc387757061"/>
+      <w:r>
+        <w:t>GDD minimum/maximum</w:t>
       </w:r>
       <w:bookmarkEnd w:id="74"/>
     </w:p>
@@ -14615,31 +14616,19 @@
         <w:pStyle w:val="textbody"/>
       </w:pPr>
       <w:r>
-        <w:t xml:space="preserve">This should be either </w:t>
-      </w:r>
-      <w:r>
-        <w:t>yes (</w:t>
-      </w:r>
-      <w:r>
-        <w:t>Y</w:t>
+        <w:t>Growing Degree Day (GDD) maximum and minimum are used to define a species climatic envelope following the algorithm by Botkin (</w:t>
+      </w:r>
+      <w:r>
+        <w:t>197</w:t>
+      </w:r>
+      <w:r>
+        <w:t>3</w:t>
       </w:r>
       <w:r>
         <w:t>)</w:t>
       </w:r>
       <w:r>
-        <w:t xml:space="preserve"> or </w:t>
-      </w:r>
-      <w:r>
-        <w:t>no (</w:t>
-      </w:r>
-      <w:r>
-        <w:t>N</w:t>
-      </w:r>
-      <w:r>
-        <w:t>)</w:t>
-      </w:r>
-      <w:r>
-        <w:t xml:space="preserve">, depending on whether the species can fix N.  </w:t>
+        <w:t>.  GDD is calculated on a 5°C base.</w:t>
       </w:r>
     </w:p>
     <w:p>
@@ -14650,9 +14639,9 @@
         </w:tabs>
         <w:ind w:left="1170" w:hanging="1170"/>
       </w:pPr>
-      <w:bookmarkStart w:id="75" w:name="_Toc387757061"/>
-      <w:r>
-        <w:t>GDD minimum/maximum</w:t>
+      <w:bookmarkStart w:id="75" w:name="_Toc387757062"/>
+      <w:r>
+        <w:t>Minimum January Temperature</w:t>
       </w:r>
       <w:bookmarkEnd w:id="75"/>
     </w:p>
@@ -14661,19 +14650,7 @@
         <w:pStyle w:val="textbody"/>
       </w:pPr>
       <w:r>
-        <w:t>Growing Degree Day (GDD) maximum and minimum are used to define a species climatic envelope following the algorithm by Botkin (</w:t>
-      </w:r>
-      <w:r>
-        <w:t>197</w:t>
-      </w:r>
-      <w:r>
-        <w:t>3</w:t>
-      </w:r>
-      <w:r>
-        <w:t>)</w:t>
-      </w:r>
-      <w:r>
-        <w:t>.  GDD is calculated on a 5°C base.</w:t>
+        <w:t>A species has a minimum tolerable January temperature (the mean of January nights).  If the stochastically generated January minimum temperature is below the minimum, a species cannot establish.  Units:  degrees Celsius.</w:t>
       </w:r>
     </w:p>
     <w:p>
@@ -14684,33 +14661,67 @@
         </w:tabs>
         <w:ind w:left="1170" w:hanging="1170"/>
       </w:pPr>
-      <w:bookmarkStart w:id="76" w:name="_Toc387757062"/>
-      <w:r>
-        <w:t>Minimum January Temperature</w:t>
-      </w:r>
-      <w:bookmarkEnd w:id="76"/>
-    </w:p>
-    <w:p>
-      <w:pPr>
-        <w:pStyle w:val="textbody"/>
-      </w:pPr>
-      <w:r>
-        <w:t>A species has a minimum tolerable January temperature (the mean of January nights).  If the stochastically generated January minimum temperature is below the minimum, a species cannot establish.  Units:  degrees Celsius.</w:t>
-      </w:r>
-    </w:p>
-    <w:p>
-      <w:pPr>
-        <w:pStyle w:val="Heading3"/>
-        <w:tabs>
-          <w:tab w:val="clear" w:pos="3870"/>
-        </w:tabs>
-        <w:ind w:left="1170" w:hanging="1170"/>
-      </w:pPr>
-      <w:bookmarkStart w:id="77" w:name="_Toc387757063"/>
+      <w:bookmarkStart w:id="76" w:name="_Toc387757063"/>
       <w:r>
         <w:lastRenderedPageBreak/>
         <w:t>Maximum Allowable Drought</w:t>
       </w:r>
+      <w:bookmarkEnd w:id="76"/>
+    </w:p>
+    <w:p>
+      <w:pPr>
+        <w:pStyle w:val="textbody"/>
+      </w:pPr>
+      <w:r>
+        <w:t xml:space="preserve">If available water </w:t>
+      </w:r>
+      <w:r>
+        <w:t xml:space="preserve">falls </w:t>
+      </w:r>
+      <w:r>
+        <w:t xml:space="preserve">below zero for a percent of the growing season greater than this value, a species cannot establish.  Units:  </w:t>
+      </w:r>
+      <w:r>
+        <w:t>fraction of the growing season (0.0 – 1.0).</w:t>
+      </w:r>
+      <w:r>
+        <w:t xml:space="preserve"> </w:t>
+      </w:r>
+      <w:r>
+        <w:t>Lower</w:t>
+      </w:r>
+      <w:r>
+        <w:t xml:space="preserve"> values </w:t>
+      </w:r>
+      <w:r>
+        <w:t>indicate</w:t>
+      </w:r>
+      <w:r>
+        <w:t xml:space="preserve"> </w:t>
+      </w:r>
+      <w:r>
+        <w:t>species</w:t>
+      </w:r>
+      <w:r>
+        <w:t xml:space="preserve"> whose establishment is more sensitive to drought</w:t>
+      </w:r>
+      <w:r>
+        <w:t>.</w:t>
+      </w:r>
+    </w:p>
+    <w:p>
+      <w:pPr>
+        <w:pStyle w:val="Heading3"/>
+        <w:tabs>
+          <w:tab w:val="clear" w:pos="3870"/>
+        </w:tabs>
+        <w:ind w:left="1170" w:hanging="1170"/>
+      </w:pPr>
+      <w:bookmarkStart w:id="77" w:name="_Toc387757064"/>
+      <w:r>
+        <w:t>Leaf Longevity</w:t>
+      </w:r>
+      <w:bookmarkEnd w:id="72"/>
       <w:bookmarkEnd w:id="77"/>
     </w:p>
     <w:p>
@@ -14718,40 +14729,19 @@
         <w:pStyle w:val="textbody"/>
       </w:pPr>
       <w:r>
-        <w:t xml:space="preserve">If available water </w:t>
-      </w:r>
-      <w:r>
-        <w:t xml:space="preserve">falls </w:t>
-      </w:r>
-      <w:r>
-        <w:t xml:space="preserve">below zero for a percent of the growing season greater than this value, a species cannot establish.  Units:  </w:t>
-      </w:r>
-      <w:r>
-        <w:t>fraction of the growing season (0.0 – 1.0).</w:t>
-      </w:r>
-      <w:r>
-        <w:t xml:space="preserve"> </w:t>
-      </w:r>
-      <w:r>
-        <w:t>Lower</w:t>
-      </w:r>
-      <w:r>
-        <w:t xml:space="preserve"> values </w:t>
-      </w:r>
-      <w:r>
-        <w:t>indicate</w:t>
-      </w:r>
-      <w:r>
-        <w:t xml:space="preserve"> </w:t>
-      </w:r>
-      <w:r>
-        <w:t>species</w:t>
-      </w:r>
-      <w:r>
-        <w:t xml:space="preserve"> whose establishment is more sensitive to drought</w:t>
-      </w:r>
-      <w:r>
-        <w:t>.</w:t>
+        <w:t xml:space="preserve">This parameter is the average longevity of a leaf or needle.  Value: </w:t>
+      </w:r>
+      <w:r>
+        <w:t xml:space="preserve">1.0 ≤ </w:t>
+      </w:r>
+      <w:r>
+        <w:t xml:space="preserve">decimal </w:t>
+      </w:r>
+      <w:r>
+        <w:t>number ≤ 10.0</w:t>
+      </w:r>
+      <w:r>
+        <w:t>.  Units: years.</w:t>
       </w:r>
     </w:p>
     <w:p>
@@ -14762,47 +14752,37 @@
         </w:tabs>
         <w:ind w:left="1170" w:hanging="1170"/>
       </w:pPr>
-      <w:bookmarkStart w:id="78" w:name="_Toc387757064"/>
-      <w:r>
-        <w:t>Leaf Longevity</w:t>
-      </w:r>
-      <w:bookmarkEnd w:id="72"/>
-      <w:bookmarkEnd w:id="78"/>
-    </w:p>
-    <w:p>
-      <w:pPr>
-        <w:pStyle w:val="textbody"/>
-      </w:pPr>
-      <w:r>
-        <w:t xml:space="preserve">This parameter is the average longevity of a leaf or needle.  Value: </w:t>
-      </w:r>
-      <w:r>
-        <w:t xml:space="preserve">1.0 ≤ </w:t>
-      </w:r>
-      <w:r>
-        <w:t xml:space="preserve">decimal </w:t>
-      </w:r>
-      <w:r>
-        <w:t>number ≤ 10.0</w:t>
-      </w:r>
-      <w:r>
-        <w:t>.  Units: years.</w:t>
-      </w:r>
-    </w:p>
-    <w:p>
-      <w:pPr>
-        <w:pStyle w:val="Heading3"/>
-        <w:tabs>
-          <w:tab w:val="clear" w:pos="3870"/>
-        </w:tabs>
-        <w:ind w:left="1170" w:hanging="1170"/>
-      </w:pPr>
+      <w:bookmarkStart w:id="78" w:name="_Toc387757065"/>
       <w:bookmarkStart w:id="79" w:name="_Toc112490878"/>
       <w:bookmarkStart w:id="80" w:name="_Toc107735770"/>
-      <w:bookmarkStart w:id="81" w:name="_Toc387757065"/>
       <w:r>
         <w:t>Epicormic resprouting</w:t>
       </w:r>
+      <w:bookmarkEnd w:id="78"/>
+    </w:p>
+    <w:p>
+      <w:pPr>
+        <w:pStyle w:val="textbody"/>
+      </w:pPr>
+      <w:r>
+        <w:t>Does the species resprout via epicormic branching following a fire?  Value:  Y/N; yes, no.</w:t>
+      </w:r>
+    </w:p>
+    <w:p>
+      <w:pPr>
+        <w:pStyle w:val="Heading3"/>
+        <w:tabs>
+          <w:tab w:val="clear" w:pos="3870"/>
+        </w:tabs>
+        <w:ind w:left="1170" w:hanging="1170"/>
+      </w:pPr>
+      <w:bookmarkStart w:id="81" w:name="_Toc387757066"/>
+      <w:r>
+        <w:t>Lignin</w:t>
+      </w:r>
+      <w:r>
+        <w:t>:  Leaf, Fine Root, Wood, Coarse Root</w:t>
+      </w:r>
       <w:bookmarkEnd w:id="81"/>
     </w:p>
     <w:p>
@@ -14810,7 +14790,31 @@
         <w:pStyle w:val="textbody"/>
       </w:pPr>
       <w:r>
-        <w:t>Does the species resprout via epicormic branching following a fire?  Value:  Y/N; yes, no.</w:t>
+        <w:t xml:space="preserve">The </w:t>
+      </w:r>
+      <w:r>
+        <w:t xml:space="preserve">fraction of </w:t>
+      </w:r>
+      <w:r>
+        <w:t xml:space="preserve">lignin </w:t>
+      </w:r>
+      <w:r>
+        <w:t xml:space="preserve">in each plant component (leaf, fine root, wood, and coarse root) </w:t>
+      </w:r>
+      <w:r>
+        <w:t xml:space="preserve">per species.  Value:  0.0  </w:t>
+      </w:r>
+      <w:r>
+        <w:t xml:space="preserve">≤ decimal </w:t>
+      </w:r>
+      <w:r>
+        <w:t>number ≤ 1</w:t>
+      </w:r>
+      <w:r>
+        <w:t>.</w:t>
+      </w:r>
+      <w:r>
+        <w:t>0.</w:t>
       </w:r>
     </w:p>
     <w:p>
@@ -14821,61 +14825,12 @@
         </w:tabs>
         <w:ind w:left="1170" w:hanging="1170"/>
       </w:pPr>
-      <w:bookmarkStart w:id="82" w:name="_Toc387757066"/>
-      <w:r>
-        <w:t>Lignin</w:t>
-      </w:r>
-      <w:r>
-        <w:t>:  Leaf, Fine Root, Wood, Coarse Root</w:t>
+      <w:bookmarkStart w:id="82" w:name="_Toc387757067"/>
+      <w:bookmarkStart w:id="83" w:name="_Toc112490876"/>
+      <w:r>
+        <w:t>CN Ratios:  Leaf, Fine Root, Wood, Coarse Root, Litter</w:t>
       </w:r>
       <w:bookmarkEnd w:id="82"/>
-    </w:p>
-    <w:p>
-      <w:pPr>
-        <w:pStyle w:val="textbody"/>
-      </w:pPr>
-      <w:r>
-        <w:t xml:space="preserve">The </w:t>
-      </w:r>
-      <w:r>
-        <w:t xml:space="preserve">fraction of </w:t>
-      </w:r>
-      <w:r>
-        <w:t xml:space="preserve">lignin </w:t>
-      </w:r>
-      <w:r>
-        <w:t xml:space="preserve">in each plant component (leaf, fine root, wood, and coarse root) </w:t>
-      </w:r>
-      <w:r>
-        <w:t xml:space="preserve">per species.  Value:  0.0  </w:t>
-      </w:r>
-      <w:r>
-        <w:t xml:space="preserve">≤ decimal </w:t>
-      </w:r>
-      <w:r>
-        <w:t>number ≤ 1</w:t>
-      </w:r>
-      <w:r>
-        <w:t>.</w:t>
-      </w:r>
-      <w:r>
-        <w:t>0.</w:t>
-      </w:r>
-    </w:p>
-    <w:p>
-      <w:pPr>
-        <w:pStyle w:val="Heading3"/>
-        <w:tabs>
-          <w:tab w:val="clear" w:pos="3870"/>
-        </w:tabs>
-        <w:ind w:left="1170" w:hanging="1170"/>
-      </w:pPr>
-      <w:bookmarkStart w:id="83" w:name="_Toc112490876"/>
-      <w:bookmarkStart w:id="84" w:name="_Toc387757067"/>
-      <w:r>
-        <w:t>CN Ratios:  Leaf, Fine Root, Wood, Coarse Root, Litter</w:t>
-      </w:r>
-      <w:bookmarkEnd w:id="84"/>
     </w:p>
     <w:p>
       <w:pPr>
@@ -14947,10 +14902,47 @@
         </w:tabs>
         <w:ind w:left="1170" w:hanging="1170"/>
       </w:pPr>
-      <w:bookmarkStart w:id="85" w:name="_Toc387757068"/>
+      <w:bookmarkStart w:id="84" w:name="_Toc387757068"/>
       <w:r>
         <w:t>Functional Group Parameters</w:t>
       </w:r>
+      <w:bookmarkEnd w:id="84"/>
+    </w:p>
+    <w:p>
+      <w:pPr>
+        <w:pStyle w:val="textbody"/>
+      </w:pPr>
+      <w:r>
+        <w:t xml:space="preserve">These parameters are either not generally resolved to the </w:t>
+      </w:r>
+      <w:r>
+        <w:t>level of species</w:t>
+      </w:r>
+      <w:r>
+        <w:t xml:space="preserve"> or are similar across genera.</w:t>
+      </w:r>
+      <w:r>
+        <w:t xml:space="preserve">  </w:t>
+      </w:r>
+      <w:r>
+        <w:rPr>
+          <w:b/>
+        </w:rPr>
+        <w:t>The number of functional groups cannot exceed 25.</w:t>
+      </w:r>
+    </w:p>
+    <w:p>
+      <w:pPr>
+        <w:pStyle w:val="Heading3"/>
+        <w:tabs>
+          <w:tab w:val="clear" w:pos="3870"/>
+        </w:tabs>
+        <w:ind w:left="1170" w:hanging="1170"/>
+      </w:pPr>
+      <w:bookmarkStart w:id="85" w:name="_Toc387757069"/>
+      <w:r>
+        <w:t>Name</w:t>
+      </w:r>
       <w:bookmarkEnd w:id="85"/>
     </w:p>
     <w:p>
@@ -14958,22 +14950,7 @@
         <w:pStyle w:val="textbody"/>
       </w:pPr>
       <w:r>
-        <w:t xml:space="preserve">These parameters are either not generally resolved to the </w:t>
-      </w:r>
-      <w:r>
-        <w:t>level of species</w:t>
-      </w:r>
-      <w:r>
-        <w:t xml:space="preserve"> or are similar across genera.</w:t>
-      </w:r>
-      <w:r>
-        <w:t xml:space="preserve">  </w:t>
-      </w:r>
-      <w:r>
-        <w:rPr>
-          <w:b/>
-        </w:rPr>
-        <w:t>The number of functional groups cannot exceed 25.</w:t>
+        <w:t>The name is for display purposes only to help users organize the inputs.</w:t>
       </w:r>
     </w:p>
     <w:p>
@@ -14984,9 +14961,9 @@
         </w:tabs>
         <w:ind w:left="1170" w:hanging="1170"/>
       </w:pPr>
-      <w:bookmarkStart w:id="86" w:name="_Toc387757069"/>
-      <w:r>
-        <w:t>Name</w:t>
+      <w:bookmarkStart w:id="86" w:name="_Toc387757070"/>
+      <w:r>
+        <w:t>Functional Type</w:t>
       </w:r>
       <w:bookmarkEnd w:id="86"/>
     </w:p>
@@ -14995,7 +14972,7 @@
         <w:pStyle w:val="textbody"/>
       </w:pPr>
       <w:r>
-        <w:t>The name is for display purposes only to help users organize the inputs.</w:t>
+        <w:t>An index to the species table.</w:t>
       </w:r>
     </w:p>
     <w:p>
@@ -15006,34 +14983,12 @@
         </w:tabs>
         <w:ind w:left="1170" w:hanging="1170"/>
       </w:pPr>
-      <w:bookmarkStart w:id="87" w:name="_Toc387757070"/>
-      <w:r>
-        <w:t>Functional Type</w:t>
-      </w:r>
-      <w:bookmarkEnd w:id="87"/>
-    </w:p>
-    <w:p>
-      <w:pPr>
-        <w:pStyle w:val="textbody"/>
-      </w:pPr>
-      <w:r>
-        <w:t>An index to the species table.</w:t>
-      </w:r>
-    </w:p>
-    <w:p>
-      <w:pPr>
-        <w:pStyle w:val="Heading3"/>
-        <w:tabs>
-          <w:tab w:val="clear" w:pos="3870"/>
-        </w:tabs>
-        <w:ind w:left="1170" w:hanging="1170"/>
-      </w:pPr>
-      <w:bookmarkStart w:id="88" w:name="_Toc387757071"/>
+      <w:bookmarkStart w:id="87" w:name="_Toc387757071"/>
       <w:r>
         <w:lastRenderedPageBreak/>
         <w:t>PPDF:  1, 2, 3, 4</w:t>
       </w:r>
-      <w:bookmarkEnd w:id="88"/>
+      <w:bookmarkEnd w:id="87"/>
     </w:p>
     <w:p>
       <w:pPr>
@@ -15254,41 +15209,41 @@
         </w:tabs>
         <w:ind w:left="1170" w:hanging="1170"/>
       </w:pPr>
-      <w:bookmarkStart w:id="89" w:name="_Toc387757072"/>
+      <w:bookmarkStart w:id="88" w:name="_Toc387757072"/>
       <w:r>
         <w:t>FRAC</w:t>
       </w:r>
       <w:r>
         <w:t>leaf</w:t>
       </w:r>
+      <w:bookmarkEnd w:id="88"/>
+    </w:p>
+    <w:p>
+      <w:pPr>
+        <w:pStyle w:val="textbody"/>
+      </w:pPr>
+      <w:r>
+        <w:t>The fraction of aboveground net primary productivity that is allocated to leaves.  Units:  fraction of ANPP (0.0 – 1.0).</w:t>
+      </w:r>
+    </w:p>
+    <w:p>
+      <w:pPr>
+        <w:pStyle w:val="textbody"/>
+      </w:pPr>
+    </w:p>
+    <w:p>
+      <w:pPr>
+        <w:pStyle w:val="Heading3"/>
+        <w:tabs>
+          <w:tab w:val="clear" w:pos="3870"/>
+        </w:tabs>
+        <w:ind w:left="1170" w:hanging="1170"/>
+      </w:pPr>
+      <w:bookmarkStart w:id="89" w:name="_Toc387757073"/>
+      <w:r>
+        <w:t>BTOLAI, KLAI, MAXLAI</w:t>
+      </w:r>
       <w:bookmarkEnd w:id="89"/>
-    </w:p>
-    <w:p>
-      <w:pPr>
-        <w:pStyle w:val="textbody"/>
-      </w:pPr>
-      <w:r>
-        <w:t>The fraction of aboveground net primary productivity that is allocated to leaves.  Units:  fraction of ANPP (0.0 – 1.0).</w:t>
-      </w:r>
-    </w:p>
-    <w:p>
-      <w:pPr>
-        <w:pStyle w:val="textbody"/>
-      </w:pPr>
-    </w:p>
-    <w:p>
-      <w:pPr>
-        <w:pStyle w:val="Heading3"/>
-        <w:tabs>
-          <w:tab w:val="clear" w:pos="3870"/>
-        </w:tabs>
-        <w:ind w:left="1170" w:hanging="1170"/>
-      </w:pPr>
-      <w:bookmarkStart w:id="90" w:name="_Toc387757073"/>
-      <w:r>
-        <w:t>BTOLAI, KLAI, MAXLAI</w:t>
-      </w:r>
-      <w:bookmarkEnd w:id="90"/>
     </w:p>
     <w:p>
       <w:pPr>
@@ -15361,9 +15316,9 @@
         </w:rPr>
         <w:t xml:space="preserve"> is achieved</w:t>
       </w:r>
-      <w:bookmarkStart w:id="91" w:name="MAXLAI"/>
-    </w:p>
-    <w:bookmarkEnd w:id="91"/>
+      <w:bookmarkStart w:id="90" w:name="MAXLAI"/>
+    </w:p>
+    <w:bookmarkEnd w:id="90"/>
     <w:p>
       <w:pPr>
         <w:pStyle w:val="HTMLPreformatted"/>
@@ -15438,12 +15393,12 @@
         </w:tabs>
         <w:ind w:left="1170" w:hanging="1170"/>
       </w:pPr>
-      <w:bookmarkStart w:id="92" w:name="_Toc387757074"/>
+      <w:bookmarkStart w:id="91" w:name="_Toc387757074"/>
       <w:r>
         <w:lastRenderedPageBreak/>
         <w:t>PPRPTS2, PPRPTS3</w:t>
       </w:r>
-      <w:bookmarkEnd w:id="92"/>
+      <w:bookmarkEnd w:id="91"/>
     </w:p>
     <w:p>
       <w:pPr>
@@ -15558,37 +15513,45 @@
         </w:tabs>
         <w:ind w:left="1170" w:hanging="1170"/>
       </w:pPr>
-      <w:bookmarkStart w:id="93" w:name="_Toc387757075"/>
+      <w:bookmarkStart w:id="92" w:name="_Toc387757075"/>
       <w:r>
         <w:t>Woody Decay Rate</w:t>
       </w:r>
       <w:bookmarkEnd w:id="83"/>
+      <w:bookmarkEnd w:id="92"/>
+    </w:p>
+    <w:p>
+      <w:pPr>
+        <w:pStyle w:val="textbody"/>
+      </w:pPr>
+      <w:r>
+        <w:t>This parameter</w:t>
+      </w:r>
+      <w:r>
+        <w:t xml:space="preserve"> </w:t>
+      </w:r>
+      <w:r>
+        <w:t xml:space="preserve">defines the </w:t>
+      </w:r>
+      <w:r>
+        <w:t xml:space="preserve">maximum fraction of </w:t>
+      </w:r>
+      <w:r>
+        <w:t xml:space="preserve">the species’ dead wood </w:t>
+      </w:r>
+      <w:r>
+        <w:t xml:space="preserve">that </w:t>
+      </w:r>
+      <w:r>
+        <w:t xml:space="preserve">decomposes in the ecoregion.  Value: 0.0 ≤ number ≤ 1.0.  Unitless.  </w:t>
+      </w:r>
+    </w:p>
+    <w:p>
+      <w:pPr>
+        <w:pStyle w:val="textbody"/>
+      </w:pPr>
+      <w:bookmarkStart w:id="93" w:name="_GoBack"/>
       <w:bookmarkEnd w:id="93"/>
-    </w:p>
-    <w:p>
-      <w:pPr>
-        <w:pStyle w:val="textbody"/>
-      </w:pPr>
-      <w:r>
-        <w:t>This parameter</w:t>
-      </w:r>
-      <w:r>
-        <w:t xml:space="preserve"> </w:t>
-      </w:r>
-      <w:r>
-        <w:t xml:space="preserve">defines the </w:t>
-      </w:r>
-      <w:r>
-        <w:t xml:space="preserve">maximum </w:t>
-      </w:r>
-      <w:r>
-        <w:t xml:space="preserve">rate at which the species’ dead wood decomposes in the ecoregion.  Value: 0.0 ≤ number ≤ 1.0.  Unitless.  </w:t>
-      </w:r>
-    </w:p>
-    <w:p>
-      <w:pPr>
-        <w:pStyle w:val="textbody"/>
-      </w:pPr>
     </w:p>
     <w:p>
       <w:pPr>
@@ -17444,16 +17407,16 @@
       <w:pPr>
         <w:pStyle w:val="Heading1"/>
       </w:pPr>
-      <w:bookmarkStart w:id="139" w:name="_Ref109371329"/>
-      <w:bookmarkStart w:id="140" w:name="_Toc133339122"/>
-      <w:bookmarkStart w:id="141" w:name="_Toc282434158"/>
-      <w:bookmarkStart w:id="142" w:name="_Ref140059391"/>
-      <w:bookmarkStart w:id="143" w:name="_Toc387757107"/>
+      <w:bookmarkStart w:id="139" w:name="_Toc387757107"/>
+      <w:bookmarkStart w:id="140" w:name="_Ref109371329"/>
+      <w:bookmarkStart w:id="141" w:name="_Toc133339122"/>
+      <w:bookmarkStart w:id="142" w:name="_Toc282434158"/>
+      <w:bookmarkStart w:id="143" w:name="_Ref140059391"/>
       <w:r>
         <w:lastRenderedPageBreak/>
         <w:t>Output Files</w:t>
       </w:r>
-      <w:bookmarkEnd w:id="143"/>
+      <w:bookmarkEnd w:id="139"/>
     </w:p>
     <w:p>
       <w:pPr>
@@ -17675,9 +17638,9 @@
         <w:lastRenderedPageBreak/>
         <w:t>Initial Communities Input File</w:t>
       </w:r>
-      <w:bookmarkEnd w:id="139"/>
       <w:bookmarkEnd w:id="140"/>
       <w:bookmarkEnd w:id="141"/>
+      <w:bookmarkEnd w:id="142"/>
       <w:bookmarkEnd w:id="144"/>
     </w:p>
     <w:p>
@@ -18285,7 +18248,7 @@
         <w:lastRenderedPageBreak/>
         <w:t>Input File – Age-only Disturbances</w:t>
       </w:r>
-      <w:bookmarkEnd w:id="142"/>
+      <w:bookmarkEnd w:id="143"/>
       <w:bookmarkEnd w:id="163"/>
     </w:p>
     <w:p>
@@ -19077,7 +19040,7 @@
         <w:rFonts w:ascii="Arial" w:hAnsi="Arial" w:cs="Arial"/>
         <w:noProof/>
       </w:rPr>
-      <w:t>17</w:t>
+      <w:t>21</w:t>
     </w:r>
     <w:r>
       <w:rPr>
@@ -19146,42 +19109,19 @@
         <w:tab w:val="right" w:pos="8976"/>
       </w:tabs>
     </w:pPr>
-    <w:r>
-      <w:fldChar w:fldCharType="begin"/>
-    </w:r>
-    <w:r>
-      <w:instrText xml:space="preserve"> DOCPROPERTY  "Extension Name"  \* MERGEFORMAT</w:instrText>
-    </w:r>
-    <w:r>
-      <w:instrText xml:space="preserve"> </w:instrText>
-    </w:r>
-    <w:r>
-      <w:fldChar w:fldCharType="separate"/>
-    </w:r>
-    <w:r>
-      <w:t>Century Succession</w:t>
-    </w:r>
-    <w:r>
-      <w:fldChar w:fldCharType="end"/>
-    </w:r>
+    <w:fldSimple w:instr=" DOCPROPERTY  &quot;Extension Name&quot;  \* MERGEFORMAT ">
+      <w:r>
+        <w:t>Century Succession</w:t>
+      </w:r>
+    </w:fldSimple>
     <w:r>
       <w:t xml:space="preserve"> v</w:t>
     </w:r>
-    <w:r>
-      <w:fldChar w:fldCharType="begin"/>
-    </w:r>
-    <w:r>
-      <w:instrText xml:space="preserve"> DOCPROPERTY  "Extension Version"  \* MERGEFORMAT </w:instrText>
-    </w:r>
-    <w:r>
-      <w:fldChar w:fldCharType="separate"/>
-    </w:r>
-    <w:r>
-      <w:t>3.2</w:t>
-    </w:r>
-    <w:r>
-      <w:fldChar w:fldCharType="end"/>
-    </w:r>
+    <w:fldSimple w:instr=" DOCPROPERTY  &quot;Extension Version&quot;  \* MERGEFORMAT ">
+      <w:r>
+        <w:t>3.2</w:t>
+      </w:r>
+    </w:fldSimple>
     <w:r>
       <w:t xml:space="preserve"> – User Guide</w:t>
     </w:r>
@@ -22262,7 +22202,7 @@
 </file>
 
 <file path=customXml/itemProps1.xml><?xml version="1.0" encoding="utf-8"?>
-<ds:datastoreItem xmlns:ds="http://schemas.openxmlformats.org/officeDocument/2006/customXml" ds:itemID="{66679A77-E936-4E71-A717-607CB1139563}">
+<ds:datastoreItem xmlns:ds="http://schemas.openxmlformats.org/officeDocument/2006/customXml" ds:itemID="{4614D8C1-FCAD-452E-BA2D-505B0BADCC24}">
   <ds:schemaRefs>
     <ds:schemaRef ds:uri="http://schemas.openxmlformats.org/officeDocument/2006/bibliography"/>
   </ds:schemaRefs>

</xml_diff>